<commit_message>
Documentos de Especificação V2.0
</commit_message>
<xml_diff>
--- a/Documento de Especificação Suplementar.docx
+++ b/Documento de Especificação Suplementar.docx
@@ -432,26 +432,24 @@
     </w:p>
     <w:p>
       <w:pPr>
+        <w:pBdr>
+          <w:bottom w:val="single" w:sz="6" w:space="1" w:color="auto"/>
+        </w:pBdr>
         <w:rPr>
           <w:sz w:val="24"/>
           <w:szCs w:val="24"/>
         </w:rPr>
       </w:pPr>
-      <w:r>
+    </w:p>
+    <w:p>
+      <w:pPr>
         <w:rPr>
           <w:sz w:val="24"/>
           <w:szCs w:val="24"/>
         </w:rPr>
-        <w:t>-------------------------------------------------------------------------------------------------------------------------------</w:t>
-      </w:r>
-    </w:p>
-    <w:p>
-      <w:pPr>
-        <w:rPr>
-          <w:sz w:val="24"/>
-          <w:szCs w:val="24"/>
-        </w:rPr>
-      </w:pPr>
+      </w:pPr>
+      <w:bookmarkStart w:id="0" w:name="_GoBack"/>
+      <w:bookmarkEnd w:id="0"/>
     </w:p>
     <w:tbl>
       <w:tblPr>
@@ -827,13 +825,6 @@
           <w:szCs w:val="24"/>
         </w:rPr>
       </w:pPr>
-      <w:r>
-        <w:rPr>
-          <w:sz w:val="24"/>
-          <w:szCs w:val="24"/>
-        </w:rPr>
-        <w:t>-------------------------------------------------------------------------------------------------------------------------------</w:t>
-      </w:r>
     </w:p>
     <w:p>
       <w:pPr>
@@ -1655,21 +1646,6 @@
           <w:szCs w:val="24"/>
         </w:rPr>
       </w:pPr>
-      <w:r>
-        <w:rPr>
-          <w:sz w:val="24"/>
-          <w:szCs w:val="24"/>
-        </w:rPr>
-        <w:t>-------------------------------------------------------------------------------------------------------------------------------</w:t>
-      </w:r>
-    </w:p>
-    <w:p>
-      <w:pPr>
-        <w:rPr>
-          <w:sz w:val="24"/>
-          <w:szCs w:val="24"/>
-        </w:rPr>
-      </w:pPr>
     </w:p>
     <w:p>
       <w:pPr>
@@ -1726,8 +1702,8 @@
         <w:tblLook w:val="04A0" w:firstRow="1" w:lastRow="0" w:firstColumn="1" w:lastColumn="0" w:noHBand="0" w:noVBand="1"/>
       </w:tblPr>
       <w:tblGrid>
-        <w:gridCol w:w="4750"/>
-        <w:gridCol w:w="4750"/>
+        <w:gridCol w:w="4680"/>
+        <w:gridCol w:w="4670"/>
       </w:tblGrid>
       <w:tr>
         <w:tc>
@@ -1748,6 +1724,7 @@
                 <w:sz w:val="28"/>
                 <w:szCs w:val="28"/>
               </w:rPr>
+              <w:lastRenderedPageBreak/>
               <w:t>Identificador</w:t>
             </w:r>
           </w:p>
@@ -1835,7 +1812,7 @@
         <w:tblLook w:val="04A0" w:firstRow="1" w:lastRow="0" w:firstColumn="1" w:lastColumn="0" w:noHBand="0" w:noVBand="1"/>
       </w:tblPr>
       <w:tblGrid>
-        <w:gridCol w:w="9500"/>
+        <w:gridCol w:w="9350"/>
       </w:tblGrid>
       <w:tr>
         <w:tc>
@@ -1901,10 +1878,10 @@
         <w:tblLook w:val="04A0" w:firstRow="1" w:lastRow="0" w:firstColumn="1" w:lastColumn="0" w:noHBand="0" w:noVBand="1"/>
       </w:tblPr>
       <w:tblGrid>
-        <w:gridCol w:w="2394"/>
-        <w:gridCol w:w="2394"/>
-        <w:gridCol w:w="2394"/>
-        <w:gridCol w:w="2394"/>
+        <w:gridCol w:w="2335"/>
+        <w:gridCol w:w="2387"/>
+        <w:gridCol w:w="2313"/>
+        <w:gridCol w:w="2315"/>
       </w:tblGrid>
       <w:tr>
         <w:tc>
@@ -2081,6 +2058,9 @@
     </w:tbl>
     <w:p>
       <w:pPr>
+        <w:pBdr>
+          <w:bottom w:val="single" w:sz="6" w:space="1" w:color="auto"/>
+        </w:pBdr>
         <w:rPr>
           <w:sz w:val="24"/>
           <w:szCs w:val="24"/>
@@ -2089,18 +2069,14 @@
     </w:p>
     <w:p>
       <w:pPr>
+        <w:pBdr>
+          <w:bottom w:val="single" w:sz="6" w:space="1" w:color="auto"/>
+        </w:pBdr>
         <w:rPr>
           <w:sz w:val="24"/>
           <w:szCs w:val="24"/>
         </w:rPr>
       </w:pPr>
-      <w:r>
-        <w:rPr>
-          <w:sz w:val="24"/>
-          <w:szCs w:val="24"/>
-        </w:rPr>
-        <w:t>-------------------------------------------------------------------------------------------------------------------------------</w:t>
-      </w:r>
     </w:p>
     <w:p>
       <w:pPr>
@@ -2117,8 +2093,8 @@
         <w:tblLook w:val="04A0" w:firstRow="1" w:lastRow="0" w:firstColumn="1" w:lastColumn="0" w:noHBand="0" w:noVBand="1"/>
       </w:tblPr>
       <w:tblGrid>
-        <w:gridCol w:w="4750"/>
-        <w:gridCol w:w="4750"/>
+        <w:gridCol w:w="4682"/>
+        <w:gridCol w:w="4668"/>
       </w:tblGrid>
       <w:tr>
         <w:tc>
@@ -2225,7 +2201,7 @@
         <w:tblLook w:val="04A0" w:firstRow="1" w:lastRow="0" w:firstColumn="1" w:lastColumn="0" w:noHBand="0" w:noVBand="1"/>
       </w:tblPr>
       <w:tblGrid>
-        <w:gridCol w:w="9500"/>
+        <w:gridCol w:w="9350"/>
       </w:tblGrid>
       <w:tr>
         <w:tc>
@@ -2291,10 +2267,10 @@
         <w:tblLook w:val="04A0" w:firstRow="1" w:lastRow="0" w:firstColumn="1" w:lastColumn="0" w:noHBand="0" w:noVBand="1"/>
       </w:tblPr>
       <w:tblGrid>
-        <w:gridCol w:w="2394"/>
-        <w:gridCol w:w="2394"/>
-        <w:gridCol w:w="2394"/>
-        <w:gridCol w:w="2394"/>
+        <w:gridCol w:w="2325"/>
+        <w:gridCol w:w="2387"/>
+        <w:gridCol w:w="2318"/>
+        <w:gridCol w:w="2320"/>
       </w:tblGrid>
       <w:tr>
         <w:tc>
@@ -2484,13 +2460,14 @@
           <w:szCs w:val="24"/>
         </w:rPr>
       </w:pPr>
-      <w:r>
+    </w:p>
+    <w:p>
+      <w:pPr>
         <w:rPr>
           <w:sz w:val="24"/>
           <w:szCs w:val="24"/>
         </w:rPr>
-        <w:t>-------------------------------------------------------------------------------------------------------------------------------</w:t>
-      </w:r>
+      </w:pPr>
     </w:p>
     <w:p>
       <w:pPr>
@@ -2531,8 +2508,6 @@
           <w:szCs w:val="24"/>
         </w:rPr>
       </w:pPr>
-      <w:bookmarkStart w:id="0" w:name="_GoBack"/>
-      <w:bookmarkEnd w:id="0"/>
     </w:p>
     <w:p>
       <w:pPr>
@@ -2549,8 +2524,8 @@
         <w:tblLook w:val="04A0" w:firstRow="1" w:lastRow="0" w:firstColumn="1" w:lastColumn="0" w:noHBand="0" w:noVBand="1"/>
       </w:tblPr>
       <w:tblGrid>
-        <w:gridCol w:w="4750"/>
-        <w:gridCol w:w="4750"/>
+        <w:gridCol w:w="4683"/>
+        <w:gridCol w:w="4667"/>
       </w:tblGrid>
       <w:tr>
         <w:tc>
@@ -2658,7 +2633,7 @@
         <w:tblLook w:val="04A0" w:firstRow="1" w:lastRow="0" w:firstColumn="1" w:lastColumn="0" w:noHBand="0" w:noVBand="1"/>
       </w:tblPr>
       <w:tblGrid>
-        <w:gridCol w:w="9500"/>
+        <w:gridCol w:w="9350"/>
       </w:tblGrid>
       <w:tr>
         <w:tc>
@@ -2724,10 +2699,10 @@
         <w:tblLook w:val="04A0" w:firstRow="1" w:lastRow="0" w:firstColumn="1" w:lastColumn="0" w:noHBand="0" w:noVBand="1"/>
       </w:tblPr>
       <w:tblGrid>
-        <w:gridCol w:w="2394"/>
-        <w:gridCol w:w="2394"/>
-        <w:gridCol w:w="2394"/>
-        <w:gridCol w:w="2394"/>
+        <w:gridCol w:w="2335"/>
+        <w:gridCol w:w="2387"/>
+        <w:gridCol w:w="2313"/>
+        <w:gridCol w:w="2315"/>
       </w:tblGrid>
       <w:tr>
         <w:tc>
@@ -2904,6 +2879,9 @@
     </w:tbl>
     <w:p>
       <w:pPr>
+        <w:pBdr>
+          <w:bottom w:val="single" w:sz="6" w:space="1" w:color="auto"/>
+        </w:pBdr>
         <w:rPr>
           <w:sz w:val="24"/>
           <w:szCs w:val="24"/>
@@ -2912,59 +2890,22 @@
     </w:p>
     <w:p>
       <w:pPr>
+        <w:pBdr>
+          <w:bottom w:val="single" w:sz="6" w:space="1" w:color="auto"/>
+        </w:pBdr>
         <w:rPr>
           <w:sz w:val="24"/>
           <w:szCs w:val="24"/>
         </w:rPr>
       </w:pPr>
-      <w:r>
+    </w:p>
+    <w:p>
+      <w:pPr>
         <w:rPr>
           <w:sz w:val="24"/>
           <w:szCs w:val="24"/>
         </w:rPr>
-        <w:t>-------------------------------------------------------------------------------------------------------------------------------</w:t>
-      </w:r>
-    </w:p>
-    <w:p>
-      <w:pPr>
-        <w:rPr>
-          <w:b/>
-          <w:sz w:val="48"/>
-          <w:szCs w:val="48"/>
-          <w:u w:val="single"/>
-        </w:rPr>
-      </w:pPr>
-      <w:proofErr w:type="spellStart"/>
-      <w:r>
-        <w:rPr>
-          <w:b/>
-          <w:sz w:val="48"/>
-          <w:szCs w:val="48"/>
-          <w:u w:val="single"/>
-        </w:rPr>
-        <w:t>Matriz</w:t>
-      </w:r>
-      <w:proofErr w:type="spellEnd"/>
-      <w:r>
-        <w:rPr>
-          <w:b/>
-          <w:sz w:val="48"/>
-          <w:szCs w:val="48"/>
-          <w:u w:val="single"/>
-        </w:rPr>
-        <w:t xml:space="preserve"> de </w:t>
-      </w:r>
-      <w:proofErr w:type="spellStart"/>
-      <w:r>
-        <w:rPr>
-          <w:b/>
-          <w:sz w:val="48"/>
-          <w:szCs w:val="48"/>
-          <w:u w:val="single"/>
-        </w:rPr>
-        <w:t>Rastreabilidade</w:t>
-      </w:r>
-      <w:proofErr w:type="spellEnd"/>
+      </w:pPr>
     </w:p>
     <w:tbl>
       <w:tblPr>
@@ -2973,31 +2914,831 @@
         <w:tblLook w:val="04A0" w:firstRow="1" w:lastRow="0" w:firstColumn="1" w:lastColumn="0" w:noHBand="0" w:noVBand="1"/>
       </w:tblPr>
       <w:tblGrid>
-        <w:gridCol w:w="1322"/>
-        <w:gridCol w:w="1322"/>
-        <w:gridCol w:w="1321"/>
-        <w:gridCol w:w="1116"/>
-        <w:gridCol w:w="1135"/>
-        <w:gridCol w:w="1321"/>
+        <w:gridCol w:w="4682"/>
+        <w:gridCol w:w="4668"/>
+      </w:tblGrid>
+      <w:tr>
+        <w:tc>
+          <w:tcPr>
+            <w:tcW w:w="4750" w:type="dxa"/>
+          </w:tcPr>
+          <w:p>
+            <w:pPr>
+              <w:rPr>
+                <w:b/>
+                <w:sz w:val="28"/>
+                <w:szCs w:val="28"/>
+              </w:rPr>
+            </w:pPr>
+            <w:r>
+              <w:rPr>
+                <w:b/>
+                <w:sz w:val="28"/>
+                <w:szCs w:val="28"/>
+              </w:rPr>
+              <w:t>Identificador</w:t>
+            </w:r>
+          </w:p>
+        </w:tc>
+        <w:tc>
+          <w:tcPr>
+            <w:tcW w:w="4750" w:type="dxa"/>
+          </w:tcPr>
+          <w:p>
+            <w:pPr>
+              <w:rPr>
+                <w:b/>
+                <w:sz w:val="28"/>
+                <w:szCs w:val="28"/>
+              </w:rPr>
+            </w:pPr>
+            <w:r>
+              <w:rPr>
+                <w:b/>
+                <w:sz w:val="28"/>
+                <w:szCs w:val="28"/>
+              </w:rPr>
+              <w:t>Nome</w:t>
+            </w:r>
+          </w:p>
+        </w:tc>
+      </w:tr>
+      <w:tr>
+        <w:tc>
+          <w:tcPr>
+            <w:tcW w:w="4750" w:type="dxa"/>
+          </w:tcPr>
+          <w:p>
+            <w:pPr>
+              <w:rPr>
+                <w:sz w:val="24"/>
+                <w:szCs w:val="28"/>
+              </w:rPr>
+            </w:pPr>
+            <w:r>
+              <w:rPr>
+                <w:sz w:val="24"/>
+                <w:szCs w:val="28"/>
+              </w:rPr>
+              <w:t>08</w:t>
+            </w:r>
+          </w:p>
+        </w:tc>
+        <w:tc>
+          <w:tcPr>
+            <w:tcW w:w="4750" w:type="dxa"/>
+          </w:tcPr>
+          <w:p>
+            <w:pPr>
+              <w:rPr>
+                <w:sz w:val="24"/>
+                <w:szCs w:val="28"/>
+              </w:rPr>
+            </w:pPr>
+            <w:r>
+              <w:rPr>
+                <w:sz w:val="24"/>
+                <w:szCs w:val="28"/>
+              </w:rPr>
+              <w:t>Cadastro de aluguel</w:t>
+            </w:r>
+          </w:p>
+        </w:tc>
+      </w:tr>
+    </w:tbl>
+    <w:p>
+      <w:pPr>
+        <w:rPr>
+          <w:b/>
+          <w:sz w:val="28"/>
+          <w:szCs w:val="28"/>
+        </w:rPr>
+      </w:pPr>
+    </w:p>
+    <w:tbl>
+      <w:tblPr>
+        <w:tblStyle w:val="TableGrid"/>
+        <w:tblW w:w="0" w:type="auto"/>
+        <w:tblLook w:val="04A0" w:firstRow="1" w:lastRow="0" w:firstColumn="1" w:lastColumn="0" w:noHBand="0" w:noVBand="1"/>
+      </w:tblPr>
+      <w:tblGrid>
+        <w:gridCol w:w="9350"/>
+      </w:tblGrid>
+      <w:tr>
+        <w:tc>
+          <w:tcPr>
+            <w:tcW w:w="9500" w:type="dxa"/>
+          </w:tcPr>
+          <w:p>
+            <w:pPr>
+              <w:rPr>
+                <w:b/>
+                <w:sz w:val="28"/>
+                <w:szCs w:val="28"/>
+              </w:rPr>
+            </w:pPr>
+            <w:r>
+              <w:rPr>
+                <w:b/>
+                <w:sz w:val="28"/>
+                <w:szCs w:val="28"/>
+              </w:rPr>
+              <w:t>Descrição</w:t>
+            </w:r>
+          </w:p>
+        </w:tc>
+      </w:tr>
+      <w:tr>
+        <w:tc>
+          <w:tcPr>
+            <w:tcW w:w="9500" w:type="dxa"/>
+          </w:tcPr>
+          <w:p>
+            <w:pPr>
+              <w:rPr>
+                <w:sz w:val="24"/>
+                <w:szCs w:val="24"/>
+              </w:rPr>
+            </w:pPr>
+            <w:r>
+              <w:rPr>
+                <w:sz w:val="24"/>
+                <w:szCs w:val="24"/>
+              </w:rPr>
+              <w:t xml:space="preserve">O software deve fazer o cadastro </w:t>
+            </w:r>
+            <w:r>
+              <w:rPr>
+                <w:sz w:val="24"/>
+                <w:szCs w:val="24"/>
+              </w:rPr>
+              <w:t>do valor do aluguel pago.</w:t>
+            </w:r>
+          </w:p>
+        </w:tc>
+      </w:tr>
+    </w:tbl>
+    <w:p>
+      <w:pPr>
+        <w:rPr>
+          <w:b/>
+          <w:sz w:val="28"/>
+          <w:szCs w:val="28"/>
+          <w:lang w:val="pt-BR"/>
+        </w:rPr>
+      </w:pPr>
+    </w:p>
+    <w:tbl>
+      <w:tblPr>
+        <w:tblStyle w:val="TableGrid"/>
+        <w:tblW w:w="0" w:type="auto"/>
+        <w:tblLook w:val="04A0" w:firstRow="1" w:lastRow="0" w:firstColumn="1" w:lastColumn="0" w:noHBand="0" w:noVBand="1"/>
+      </w:tblPr>
+      <w:tblGrid>
+        <w:gridCol w:w="2335"/>
+        <w:gridCol w:w="2387"/>
+        <w:gridCol w:w="2313"/>
+        <w:gridCol w:w="2315"/>
+      </w:tblGrid>
+      <w:tr>
+        <w:tc>
+          <w:tcPr>
+            <w:tcW w:w="2335" w:type="dxa"/>
+          </w:tcPr>
+          <w:p>
+            <w:pPr>
+              <w:rPr>
+                <w:b/>
+                <w:sz w:val="28"/>
+                <w:szCs w:val="28"/>
+              </w:rPr>
+            </w:pPr>
+            <w:r>
+              <w:rPr>
+                <w:b/>
+                <w:sz w:val="28"/>
+                <w:szCs w:val="28"/>
+              </w:rPr>
+              <w:t>Kano</w:t>
+            </w:r>
+          </w:p>
+        </w:tc>
+        <w:tc>
+          <w:tcPr>
+            <w:tcW w:w="2387" w:type="dxa"/>
+          </w:tcPr>
+          <w:p>
+            <w:pPr>
+              <w:rPr>
+                <w:b/>
+                <w:sz w:val="28"/>
+                <w:szCs w:val="28"/>
+              </w:rPr>
+            </w:pPr>
+            <w:r>
+              <w:rPr>
+                <w:b/>
+                <w:sz w:val="28"/>
+                <w:szCs w:val="28"/>
+              </w:rPr>
+              <w:t>Responsabilidade</w:t>
+            </w:r>
+          </w:p>
+        </w:tc>
+        <w:tc>
+          <w:tcPr>
+            <w:tcW w:w="2313" w:type="dxa"/>
+          </w:tcPr>
+          <w:p>
+            <w:pPr>
+              <w:rPr>
+                <w:b/>
+                <w:sz w:val="28"/>
+                <w:szCs w:val="28"/>
+              </w:rPr>
+            </w:pPr>
+            <w:r>
+              <w:rPr>
+                <w:b/>
+                <w:sz w:val="28"/>
+                <w:szCs w:val="28"/>
+              </w:rPr>
+              <w:t>Fonte</w:t>
+            </w:r>
+          </w:p>
+        </w:tc>
+        <w:tc>
+          <w:tcPr>
+            <w:tcW w:w="2315" w:type="dxa"/>
+          </w:tcPr>
+          <w:p>
+            <w:pPr>
+              <w:rPr>
+                <w:b/>
+                <w:sz w:val="28"/>
+                <w:szCs w:val="28"/>
+              </w:rPr>
+            </w:pPr>
+            <w:r>
+              <w:rPr>
+                <w:b/>
+                <w:sz w:val="28"/>
+                <w:szCs w:val="28"/>
+              </w:rPr>
+              <w:t>Autor</w:t>
+            </w:r>
+          </w:p>
+        </w:tc>
+      </w:tr>
+      <w:tr>
+        <w:tc>
+          <w:tcPr>
+            <w:tcW w:w="2335" w:type="dxa"/>
+          </w:tcPr>
+          <w:p>
+            <w:pPr>
+              <w:rPr>
+                <w:sz w:val="24"/>
+                <w:szCs w:val="24"/>
+              </w:rPr>
+            </w:pPr>
+            <w:r>
+              <w:rPr>
+                <w:sz w:val="24"/>
+                <w:szCs w:val="24"/>
+              </w:rPr>
+              <w:t>Necessário</w:t>
+            </w:r>
+          </w:p>
+        </w:tc>
+        <w:tc>
+          <w:tcPr>
+            <w:tcW w:w="2387" w:type="dxa"/>
+          </w:tcPr>
+          <w:p>
+            <w:pPr>
+              <w:rPr>
+                <w:sz w:val="24"/>
+                <w:szCs w:val="24"/>
+              </w:rPr>
+            </w:pPr>
+            <w:r>
+              <w:rPr>
+                <w:sz w:val="24"/>
+                <w:szCs w:val="24"/>
+              </w:rPr>
+              <w:t>Alta</w:t>
+            </w:r>
+          </w:p>
+        </w:tc>
+        <w:tc>
+          <w:tcPr>
+            <w:tcW w:w="2313" w:type="dxa"/>
+          </w:tcPr>
+          <w:p>
+            <w:pPr>
+              <w:rPr>
+                <w:sz w:val="24"/>
+                <w:szCs w:val="24"/>
+              </w:rPr>
+            </w:pPr>
+            <w:r>
+              <w:rPr>
+                <w:sz w:val="24"/>
+                <w:szCs w:val="24"/>
+              </w:rPr>
+              <w:t>Danilo</w:t>
+            </w:r>
+          </w:p>
+        </w:tc>
+        <w:tc>
+          <w:tcPr>
+            <w:tcW w:w="2315" w:type="dxa"/>
+          </w:tcPr>
+          <w:p>
+            <w:pPr>
+              <w:rPr>
+                <w:sz w:val="24"/>
+                <w:szCs w:val="24"/>
+              </w:rPr>
+            </w:pPr>
+            <w:r>
+              <w:rPr>
+                <w:sz w:val="24"/>
+                <w:szCs w:val="24"/>
+              </w:rPr>
+              <w:t>Cabeça de Batata</w:t>
+            </w:r>
+          </w:p>
+        </w:tc>
+      </w:tr>
+    </w:tbl>
+    <w:p>
+      <w:pPr>
+        <w:pBdr>
+          <w:bottom w:val="single" w:sz="6" w:space="1" w:color="auto"/>
+        </w:pBdr>
+        <w:rPr>
+          <w:sz w:val="24"/>
+          <w:szCs w:val="24"/>
+        </w:rPr>
+      </w:pPr>
+    </w:p>
+    <w:p>
+      <w:pPr>
+        <w:pBdr>
+          <w:bottom w:val="single" w:sz="6" w:space="1" w:color="auto"/>
+        </w:pBdr>
+        <w:rPr>
+          <w:sz w:val="24"/>
+          <w:szCs w:val="24"/>
+        </w:rPr>
+      </w:pPr>
+    </w:p>
+    <w:p>
+      <w:pPr>
+        <w:rPr>
+          <w:sz w:val="24"/>
+          <w:szCs w:val="24"/>
+        </w:rPr>
+      </w:pPr>
+    </w:p>
+    <w:tbl>
+      <w:tblPr>
+        <w:tblStyle w:val="TableGrid"/>
+        <w:tblW w:w="0" w:type="auto"/>
+        <w:tblLook w:val="04A0" w:firstRow="1" w:lastRow="0" w:firstColumn="1" w:lastColumn="0" w:noHBand="0" w:noVBand="1"/>
+      </w:tblPr>
+      <w:tblGrid>
+        <w:gridCol w:w="4680"/>
+        <w:gridCol w:w="4670"/>
+      </w:tblGrid>
+      <w:tr>
+        <w:tc>
+          <w:tcPr>
+            <w:tcW w:w="4750" w:type="dxa"/>
+          </w:tcPr>
+          <w:p>
+            <w:pPr>
+              <w:rPr>
+                <w:b/>
+                <w:sz w:val="28"/>
+                <w:szCs w:val="28"/>
+              </w:rPr>
+            </w:pPr>
+            <w:r>
+              <w:rPr>
+                <w:b/>
+                <w:sz w:val="28"/>
+                <w:szCs w:val="28"/>
+              </w:rPr>
+              <w:t>Identificador</w:t>
+            </w:r>
+          </w:p>
+        </w:tc>
+        <w:tc>
+          <w:tcPr>
+            <w:tcW w:w="4750" w:type="dxa"/>
+          </w:tcPr>
+          <w:p>
+            <w:pPr>
+              <w:rPr>
+                <w:b/>
+                <w:sz w:val="28"/>
+                <w:szCs w:val="28"/>
+              </w:rPr>
+            </w:pPr>
+            <w:r>
+              <w:rPr>
+                <w:b/>
+                <w:sz w:val="28"/>
+                <w:szCs w:val="28"/>
+              </w:rPr>
+              <w:t>Nome</w:t>
+            </w:r>
+          </w:p>
+        </w:tc>
+      </w:tr>
+      <w:tr>
+        <w:tc>
+          <w:tcPr>
+            <w:tcW w:w="4750" w:type="dxa"/>
+          </w:tcPr>
+          <w:p>
+            <w:pPr>
+              <w:rPr>
+                <w:sz w:val="24"/>
+                <w:szCs w:val="28"/>
+              </w:rPr>
+            </w:pPr>
+            <w:r>
+              <w:rPr>
+                <w:sz w:val="24"/>
+                <w:szCs w:val="28"/>
+              </w:rPr>
+              <w:t>09</w:t>
+            </w:r>
+          </w:p>
+        </w:tc>
+        <w:tc>
+          <w:tcPr>
+            <w:tcW w:w="4750" w:type="dxa"/>
+          </w:tcPr>
+          <w:p>
+            <w:pPr>
+              <w:rPr>
+                <w:sz w:val="24"/>
+                <w:szCs w:val="28"/>
+              </w:rPr>
+            </w:pPr>
+            <w:r>
+              <w:rPr>
+                <w:sz w:val="24"/>
+                <w:szCs w:val="28"/>
+              </w:rPr>
+              <w:t>Listar moradores</w:t>
+            </w:r>
+          </w:p>
+        </w:tc>
+      </w:tr>
+    </w:tbl>
+    <w:p>
+      <w:pPr>
+        <w:rPr>
+          <w:b/>
+          <w:sz w:val="28"/>
+          <w:szCs w:val="28"/>
+        </w:rPr>
+      </w:pPr>
+    </w:p>
+    <w:tbl>
+      <w:tblPr>
+        <w:tblStyle w:val="TableGrid"/>
+        <w:tblW w:w="0" w:type="auto"/>
+        <w:tblLook w:val="04A0" w:firstRow="1" w:lastRow="0" w:firstColumn="1" w:lastColumn="0" w:noHBand="0" w:noVBand="1"/>
+      </w:tblPr>
+      <w:tblGrid>
+        <w:gridCol w:w="9350"/>
+      </w:tblGrid>
+      <w:tr>
+        <w:tc>
+          <w:tcPr>
+            <w:tcW w:w="9500" w:type="dxa"/>
+          </w:tcPr>
+          <w:p>
+            <w:pPr>
+              <w:rPr>
+                <w:b/>
+                <w:sz w:val="28"/>
+                <w:szCs w:val="28"/>
+              </w:rPr>
+            </w:pPr>
+            <w:r>
+              <w:rPr>
+                <w:b/>
+                <w:sz w:val="28"/>
+                <w:szCs w:val="28"/>
+              </w:rPr>
+              <w:t>Descrição</w:t>
+            </w:r>
+          </w:p>
+        </w:tc>
+      </w:tr>
+      <w:tr>
+        <w:tc>
+          <w:tcPr>
+            <w:tcW w:w="9500" w:type="dxa"/>
+          </w:tcPr>
+          <w:p>
+            <w:pPr>
+              <w:rPr>
+                <w:sz w:val="24"/>
+                <w:szCs w:val="24"/>
+              </w:rPr>
+            </w:pPr>
+            <w:r>
+              <w:rPr>
+                <w:sz w:val="24"/>
+                <w:szCs w:val="24"/>
+              </w:rPr>
+              <w:t>O software deve listar todos os moradores cadastrados.</w:t>
+            </w:r>
+          </w:p>
+        </w:tc>
+      </w:tr>
+    </w:tbl>
+    <w:p>
+      <w:pPr>
+        <w:rPr>
+          <w:b/>
+          <w:sz w:val="28"/>
+          <w:szCs w:val="28"/>
+          <w:lang w:val="pt-BR"/>
+        </w:rPr>
+      </w:pPr>
+    </w:p>
+    <w:tbl>
+      <w:tblPr>
+        <w:tblStyle w:val="TableGrid"/>
+        <w:tblW w:w="0" w:type="auto"/>
+        <w:tblLook w:val="04A0" w:firstRow="1" w:lastRow="0" w:firstColumn="1" w:lastColumn="0" w:noHBand="0" w:noVBand="1"/>
+      </w:tblPr>
+      <w:tblGrid>
+        <w:gridCol w:w="2325"/>
+        <w:gridCol w:w="2387"/>
+        <w:gridCol w:w="2318"/>
+        <w:gridCol w:w="2320"/>
+      </w:tblGrid>
+      <w:tr>
+        <w:tc>
+          <w:tcPr>
+            <w:tcW w:w="2394" w:type="dxa"/>
+          </w:tcPr>
+          <w:p>
+            <w:pPr>
+              <w:rPr>
+                <w:b/>
+                <w:sz w:val="28"/>
+                <w:szCs w:val="28"/>
+              </w:rPr>
+            </w:pPr>
+            <w:r>
+              <w:rPr>
+                <w:b/>
+                <w:sz w:val="28"/>
+                <w:szCs w:val="28"/>
+              </w:rPr>
+              <w:t>Kano</w:t>
+            </w:r>
+          </w:p>
+        </w:tc>
+        <w:tc>
+          <w:tcPr>
+            <w:tcW w:w="2394" w:type="dxa"/>
+          </w:tcPr>
+          <w:p>
+            <w:pPr>
+              <w:rPr>
+                <w:b/>
+                <w:sz w:val="28"/>
+                <w:szCs w:val="28"/>
+              </w:rPr>
+            </w:pPr>
+            <w:r>
+              <w:rPr>
+                <w:b/>
+                <w:sz w:val="28"/>
+                <w:szCs w:val="28"/>
+              </w:rPr>
+              <w:t>Responsabilidade</w:t>
+            </w:r>
+          </w:p>
+        </w:tc>
+        <w:tc>
+          <w:tcPr>
+            <w:tcW w:w="2394" w:type="dxa"/>
+          </w:tcPr>
+          <w:p>
+            <w:pPr>
+              <w:rPr>
+                <w:b/>
+                <w:sz w:val="28"/>
+                <w:szCs w:val="28"/>
+              </w:rPr>
+            </w:pPr>
+            <w:r>
+              <w:rPr>
+                <w:b/>
+                <w:sz w:val="28"/>
+                <w:szCs w:val="28"/>
+              </w:rPr>
+              <w:t>Fonte</w:t>
+            </w:r>
+          </w:p>
+        </w:tc>
+        <w:tc>
+          <w:tcPr>
+            <w:tcW w:w="2394" w:type="dxa"/>
+          </w:tcPr>
+          <w:p>
+            <w:pPr>
+              <w:rPr>
+                <w:b/>
+                <w:sz w:val="28"/>
+                <w:szCs w:val="28"/>
+              </w:rPr>
+            </w:pPr>
+            <w:r>
+              <w:rPr>
+                <w:b/>
+                <w:sz w:val="28"/>
+                <w:szCs w:val="28"/>
+              </w:rPr>
+              <w:t>Autor</w:t>
+            </w:r>
+          </w:p>
+        </w:tc>
+      </w:tr>
+      <w:tr>
+        <w:tc>
+          <w:tcPr>
+            <w:tcW w:w="2394" w:type="dxa"/>
+          </w:tcPr>
+          <w:p>
+            <w:pPr>
+              <w:rPr>
+                <w:sz w:val="24"/>
+                <w:szCs w:val="24"/>
+              </w:rPr>
+            </w:pPr>
+            <w:r>
+              <w:rPr>
+                <w:sz w:val="24"/>
+                <w:szCs w:val="24"/>
+              </w:rPr>
+              <w:t>Atrativo</w:t>
+            </w:r>
+          </w:p>
+        </w:tc>
+        <w:tc>
+          <w:tcPr>
+            <w:tcW w:w="2394" w:type="dxa"/>
+          </w:tcPr>
+          <w:p>
+            <w:pPr>
+              <w:rPr>
+                <w:sz w:val="24"/>
+                <w:szCs w:val="24"/>
+              </w:rPr>
+            </w:pPr>
+            <w:r>
+              <w:rPr>
+                <w:sz w:val="24"/>
+                <w:szCs w:val="24"/>
+              </w:rPr>
+              <w:t>Alta</w:t>
+            </w:r>
+          </w:p>
+        </w:tc>
+        <w:tc>
+          <w:tcPr>
+            <w:tcW w:w="2394" w:type="dxa"/>
+          </w:tcPr>
+          <w:p>
+            <w:pPr>
+              <w:rPr>
+                <w:sz w:val="24"/>
+                <w:szCs w:val="24"/>
+              </w:rPr>
+            </w:pPr>
+            <w:r>
+              <w:rPr>
+                <w:sz w:val="24"/>
+                <w:szCs w:val="24"/>
+              </w:rPr>
+              <w:t>Danilo</w:t>
+            </w:r>
+          </w:p>
+        </w:tc>
+        <w:tc>
+          <w:tcPr>
+            <w:tcW w:w="2394" w:type="dxa"/>
+          </w:tcPr>
+          <w:p>
+            <w:pPr>
+              <w:rPr>
+                <w:sz w:val="24"/>
+                <w:szCs w:val="24"/>
+              </w:rPr>
+            </w:pPr>
+            <w:r>
+              <w:rPr>
+                <w:sz w:val="24"/>
+                <w:szCs w:val="24"/>
+              </w:rPr>
+              <w:t>Cabeça de Batata</w:t>
+            </w:r>
+          </w:p>
+        </w:tc>
+      </w:tr>
+    </w:tbl>
+    <w:p>
+      <w:pPr>
+        <w:rPr>
+          <w:b/>
+          <w:sz w:val="48"/>
+          <w:szCs w:val="48"/>
+          <w:u w:val="single"/>
+        </w:rPr>
+      </w:pPr>
+      <w:proofErr w:type="spellStart"/>
+      <w:r>
+        <w:rPr>
+          <w:b/>
+          <w:sz w:val="48"/>
+          <w:szCs w:val="48"/>
+          <w:u w:val="single"/>
+        </w:rPr>
+        <w:lastRenderedPageBreak/>
+        <w:t>Matriz</w:t>
+      </w:r>
+      <w:proofErr w:type="spellEnd"/>
+      <w:r>
+        <w:rPr>
+          <w:b/>
+          <w:sz w:val="48"/>
+          <w:szCs w:val="48"/>
+          <w:u w:val="single"/>
+        </w:rPr>
+        <w:t xml:space="preserve"> de </w:t>
+      </w:r>
+      <w:proofErr w:type="spellStart"/>
+      <w:r>
+        <w:rPr>
+          <w:b/>
+          <w:sz w:val="48"/>
+          <w:szCs w:val="48"/>
+          <w:u w:val="single"/>
+        </w:rPr>
+        <w:t>Rastreabilidade</w:t>
+      </w:r>
+      <w:proofErr w:type="spellEnd"/>
+    </w:p>
+    <w:tbl>
+      <w:tblPr>
+        <w:tblStyle w:val="TableGrid"/>
+        <w:tblW w:w="10974" w:type="dxa"/>
+        <w:tblInd w:w="-815" w:type="dxa"/>
+        <w:tblLook w:val="04A0" w:firstRow="1" w:lastRow="0" w:firstColumn="1" w:lastColumn="0" w:noHBand="0" w:noVBand="1"/>
+      </w:tblPr>
+      <w:tblGrid>
+        <w:gridCol w:w="1194"/>
+        <w:gridCol w:w="1194"/>
+        <w:gridCol w:w="1194"/>
+        <w:gridCol w:w="1013"/>
         <w:gridCol w:w="1030"/>
-        <w:gridCol w:w="1009"/>
+        <w:gridCol w:w="1194"/>
+        <w:gridCol w:w="1030"/>
+        <w:gridCol w:w="918"/>
+        <w:gridCol w:w="1013"/>
+        <w:gridCol w:w="1194"/>
       </w:tblGrid>
       <w:tr>
         <w:tc>
           <w:tcPr>
-            <w:tcW w:w="1448" w:type="dxa"/>
-          </w:tcPr>
-          <w:p>
-            <w:pPr>
-              <w:rPr>
-                <w:szCs w:val="32"/>
-              </w:rPr>
-            </w:pPr>
-          </w:p>
-        </w:tc>
-        <w:tc>
-          <w:tcPr>
-            <w:tcW w:w="1449" w:type="dxa"/>
+            <w:tcW w:w="1194" w:type="dxa"/>
+          </w:tcPr>
+          <w:p>
+            <w:pPr>
+              <w:rPr>
+                <w:szCs w:val="32"/>
+              </w:rPr>
+            </w:pPr>
+          </w:p>
+        </w:tc>
+        <w:tc>
+          <w:tcPr>
+            <w:tcW w:w="1194" w:type="dxa"/>
           </w:tcPr>
           <w:p>
             <w:pPr>
@@ -3015,7 +3756,7 @@
         </w:tc>
         <w:tc>
           <w:tcPr>
-            <w:tcW w:w="1449" w:type="dxa"/>
+            <w:tcW w:w="1194" w:type="dxa"/>
           </w:tcPr>
           <w:p>
             <w:pPr>
@@ -3033,7 +3774,7 @@
         </w:tc>
         <w:tc>
           <w:tcPr>
-            <w:tcW w:w="1219" w:type="dxa"/>
+            <w:tcW w:w="1013" w:type="dxa"/>
           </w:tcPr>
           <w:p>
             <w:pPr>
@@ -3051,7 +3792,7 @@
         </w:tc>
         <w:tc>
           <w:tcPr>
-            <w:tcW w:w="1241" w:type="dxa"/>
+            <w:tcW w:w="1030" w:type="dxa"/>
           </w:tcPr>
           <w:p>
             <w:pPr>
@@ -3069,7 +3810,7 @@
         </w:tc>
         <w:tc>
           <w:tcPr>
-            <w:tcW w:w="1449" w:type="dxa"/>
+            <w:tcW w:w="1194" w:type="dxa"/>
           </w:tcPr>
           <w:p>
             <w:pPr>
@@ -3087,7 +3828,7 @@
         </w:tc>
         <w:tc>
           <w:tcPr>
-            <w:tcW w:w="221" w:type="dxa"/>
+            <w:tcW w:w="1030" w:type="dxa"/>
           </w:tcPr>
           <w:p>
             <w:pPr>
@@ -3105,7 +3846,7 @@
         </w:tc>
         <w:tc>
           <w:tcPr>
-            <w:tcW w:w="1100" w:type="dxa"/>
+            <w:tcW w:w="918" w:type="dxa"/>
           </w:tcPr>
           <w:p>
             <w:pPr>
@@ -3121,11 +3862,47 @@
             </w:r>
           </w:p>
         </w:tc>
-      </w:tr>
-      <w:tr>
-        <w:tc>
-          <w:tcPr>
-            <w:tcW w:w="1448" w:type="dxa"/>
+        <w:tc>
+          <w:tcPr>
+            <w:tcW w:w="1013" w:type="dxa"/>
+          </w:tcPr>
+          <w:p>
+            <w:pPr>
+              <w:rPr>
+                <w:szCs w:val="32"/>
+              </w:rPr>
+            </w:pPr>
+            <w:r>
+              <w:rPr>
+                <w:szCs w:val="32"/>
+              </w:rPr>
+              <w:t>Cadastro de aluguel</w:t>
+            </w:r>
+          </w:p>
+        </w:tc>
+        <w:tc>
+          <w:tcPr>
+            <w:tcW w:w="1194" w:type="dxa"/>
+          </w:tcPr>
+          <w:p>
+            <w:pPr>
+              <w:rPr>
+                <w:szCs w:val="32"/>
+              </w:rPr>
+            </w:pPr>
+            <w:r>
+              <w:rPr>
+                <w:szCs w:val="32"/>
+              </w:rPr>
+              <w:t>Listar moradores</w:t>
+            </w:r>
+          </w:p>
+        </w:tc>
+      </w:tr>
+      <w:tr>
+        <w:tc>
+          <w:tcPr>
+            <w:tcW w:w="1194" w:type="dxa"/>
           </w:tcPr>
           <w:p>
             <w:pPr>
@@ -3143,85 +3920,85 @@
         </w:tc>
         <w:tc>
           <w:tcPr>
-            <w:tcW w:w="1449" w:type="dxa"/>
-          </w:tcPr>
-          <w:p>
-            <w:pPr>
-              <w:jc w:val="center"/>
-              <w:rPr>
-                <w:szCs w:val="32"/>
-              </w:rPr>
-            </w:pPr>
-          </w:p>
-        </w:tc>
-        <w:tc>
-          <w:tcPr>
-            <w:tcW w:w="1449" w:type="dxa"/>
-          </w:tcPr>
-          <w:p>
-            <w:pPr>
-              <w:jc w:val="center"/>
-              <w:rPr>
-                <w:szCs w:val="32"/>
-              </w:rPr>
-            </w:pPr>
-          </w:p>
-        </w:tc>
-        <w:tc>
-          <w:tcPr>
-            <w:tcW w:w="1219" w:type="dxa"/>
-          </w:tcPr>
-          <w:p>
-            <w:pPr>
-              <w:jc w:val="center"/>
-              <w:rPr>
-                <w:szCs w:val="32"/>
-              </w:rPr>
-            </w:pPr>
-          </w:p>
-        </w:tc>
-        <w:tc>
-          <w:tcPr>
-            <w:tcW w:w="1241" w:type="dxa"/>
-          </w:tcPr>
-          <w:p>
-            <w:pPr>
-              <w:jc w:val="center"/>
-              <w:rPr>
-                <w:szCs w:val="32"/>
-              </w:rPr>
-            </w:pPr>
-          </w:p>
-        </w:tc>
-        <w:tc>
-          <w:tcPr>
-            <w:tcW w:w="1449" w:type="dxa"/>
-          </w:tcPr>
-          <w:p>
-            <w:pPr>
-              <w:jc w:val="center"/>
-              <w:rPr>
-                <w:szCs w:val="32"/>
-              </w:rPr>
-            </w:pPr>
-          </w:p>
-        </w:tc>
-        <w:tc>
-          <w:tcPr>
-            <w:tcW w:w="221" w:type="dxa"/>
-          </w:tcPr>
-          <w:p>
-            <w:pPr>
-              <w:jc w:val="center"/>
-              <w:rPr>
-                <w:szCs w:val="32"/>
-              </w:rPr>
-            </w:pPr>
-          </w:p>
-        </w:tc>
-        <w:tc>
-          <w:tcPr>
-            <w:tcW w:w="1100" w:type="dxa"/>
+            <w:tcW w:w="1194" w:type="dxa"/>
+          </w:tcPr>
+          <w:p>
+            <w:pPr>
+              <w:jc w:val="center"/>
+              <w:rPr>
+                <w:szCs w:val="32"/>
+              </w:rPr>
+            </w:pPr>
+          </w:p>
+        </w:tc>
+        <w:tc>
+          <w:tcPr>
+            <w:tcW w:w="1194" w:type="dxa"/>
+          </w:tcPr>
+          <w:p>
+            <w:pPr>
+              <w:jc w:val="center"/>
+              <w:rPr>
+                <w:szCs w:val="32"/>
+              </w:rPr>
+            </w:pPr>
+          </w:p>
+        </w:tc>
+        <w:tc>
+          <w:tcPr>
+            <w:tcW w:w="1013" w:type="dxa"/>
+          </w:tcPr>
+          <w:p>
+            <w:pPr>
+              <w:jc w:val="center"/>
+              <w:rPr>
+                <w:szCs w:val="32"/>
+              </w:rPr>
+            </w:pPr>
+          </w:p>
+        </w:tc>
+        <w:tc>
+          <w:tcPr>
+            <w:tcW w:w="1030" w:type="dxa"/>
+          </w:tcPr>
+          <w:p>
+            <w:pPr>
+              <w:jc w:val="center"/>
+              <w:rPr>
+                <w:szCs w:val="32"/>
+              </w:rPr>
+            </w:pPr>
+          </w:p>
+        </w:tc>
+        <w:tc>
+          <w:tcPr>
+            <w:tcW w:w="1194" w:type="dxa"/>
+          </w:tcPr>
+          <w:p>
+            <w:pPr>
+              <w:jc w:val="center"/>
+              <w:rPr>
+                <w:szCs w:val="32"/>
+              </w:rPr>
+            </w:pPr>
+          </w:p>
+        </w:tc>
+        <w:tc>
+          <w:tcPr>
+            <w:tcW w:w="1030" w:type="dxa"/>
+          </w:tcPr>
+          <w:p>
+            <w:pPr>
+              <w:jc w:val="center"/>
+              <w:rPr>
+                <w:szCs w:val="32"/>
+              </w:rPr>
+            </w:pPr>
+          </w:p>
+        </w:tc>
+        <w:tc>
+          <w:tcPr>
+            <w:tcW w:w="918" w:type="dxa"/>
           </w:tcPr>
           <w:p>
             <w:pPr>
@@ -3238,11 +4015,43 @@
             </w:r>
           </w:p>
         </w:tc>
-      </w:tr>
-      <w:tr>
-        <w:tc>
-          <w:tcPr>
-            <w:tcW w:w="1448" w:type="dxa"/>
+        <w:tc>
+          <w:tcPr>
+            <w:tcW w:w="1013" w:type="dxa"/>
+          </w:tcPr>
+          <w:p>
+            <w:pPr>
+              <w:jc w:val="center"/>
+              <w:rPr>
+                <w:szCs w:val="32"/>
+              </w:rPr>
+            </w:pPr>
+          </w:p>
+        </w:tc>
+        <w:tc>
+          <w:tcPr>
+            <w:tcW w:w="1194" w:type="dxa"/>
+          </w:tcPr>
+          <w:p>
+            <w:pPr>
+              <w:jc w:val="center"/>
+              <w:rPr>
+                <w:szCs w:val="32"/>
+              </w:rPr>
+            </w:pPr>
+            <w:r>
+              <w:rPr>
+                <w:szCs w:val="32"/>
+              </w:rPr>
+              <w:t>R</w:t>
+            </w:r>
+          </w:p>
+        </w:tc>
+      </w:tr>
+      <w:tr>
+        <w:tc>
+          <w:tcPr>
+            <w:tcW w:w="1194" w:type="dxa"/>
           </w:tcPr>
           <w:p>
             <w:pPr>
@@ -3260,7 +4069,7 @@
         </w:tc>
         <w:tc>
           <w:tcPr>
-            <w:tcW w:w="1449" w:type="dxa"/>
+            <w:tcW w:w="1194" w:type="dxa"/>
           </w:tcPr>
           <w:p>
             <w:pPr>
@@ -3279,72 +4088,72 @@
         </w:tc>
         <w:tc>
           <w:tcPr>
-            <w:tcW w:w="1449" w:type="dxa"/>
-          </w:tcPr>
-          <w:p>
-            <w:pPr>
-              <w:jc w:val="center"/>
-              <w:rPr>
-                <w:szCs w:val="32"/>
-              </w:rPr>
-            </w:pPr>
-          </w:p>
-        </w:tc>
-        <w:tc>
-          <w:tcPr>
-            <w:tcW w:w="1219" w:type="dxa"/>
-          </w:tcPr>
-          <w:p>
-            <w:pPr>
-              <w:jc w:val="center"/>
-              <w:rPr>
-                <w:szCs w:val="32"/>
-              </w:rPr>
-            </w:pPr>
-          </w:p>
-        </w:tc>
-        <w:tc>
-          <w:tcPr>
-            <w:tcW w:w="1241" w:type="dxa"/>
-          </w:tcPr>
-          <w:p>
-            <w:pPr>
-              <w:jc w:val="center"/>
-              <w:rPr>
-                <w:szCs w:val="32"/>
-              </w:rPr>
-            </w:pPr>
-          </w:p>
-        </w:tc>
-        <w:tc>
-          <w:tcPr>
-            <w:tcW w:w="1449" w:type="dxa"/>
-          </w:tcPr>
-          <w:p>
-            <w:pPr>
-              <w:jc w:val="center"/>
-              <w:rPr>
-                <w:szCs w:val="32"/>
-              </w:rPr>
-            </w:pPr>
-          </w:p>
-        </w:tc>
-        <w:tc>
-          <w:tcPr>
-            <w:tcW w:w="221" w:type="dxa"/>
-          </w:tcPr>
-          <w:p>
-            <w:pPr>
-              <w:jc w:val="center"/>
-              <w:rPr>
-                <w:szCs w:val="32"/>
-              </w:rPr>
-            </w:pPr>
-          </w:p>
-        </w:tc>
-        <w:tc>
-          <w:tcPr>
-            <w:tcW w:w="1100" w:type="dxa"/>
+            <w:tcW w:w="1194" w:type="dxa"/>
+          </w:tcPr>
+          <w:p>
+            <w:pPr>
+              <w:jc w:val="center"/>
+              <w:rPr>
+                <w:szCs w:val="32"/>
+              </w:rPr>
+            </w:pPr>
+          </w:p>
+        </w:tc>
+        <w:tc>
+          <w:tcPr>
+            <w:tcW w:w="1013" w:type="dxa"/>
+          </w:tcPr>
+          <w:p>
+            <w:pPr>
+              <w:jc w:val="center"/>
+              <w:rPr>
+                <w:szCs w:val="32"/>
+              </w:rPr>
+            </w:pPr>
+          </w:p>
+        </w:tc>
+        <w:tc>
+          <w:tcPr>
+            <w:tcW w:w="1030" w:type="dxa"/>
+          </w:tcPr>
+          <w:p>
+            <w:pPr>
+              <w:jc w:val="center"/>
+              <w:rPr>
+                <w:szCs w:val="32"/>
+              </w:rPr>
+            </w:pPr>
+          </w:p>
+        </w:tc>
+        <w:tc>
+          <w:tcPr>
+            <w:tcW w:w="1194" w:type="dxa"/>
+          </w:tcPr>
+          <w:p>
+            <w:pPr>
+              <w:jc w:val="center"/>
+              <w:rPr>
+                <w:szCs w:val="32"/>
+              </w:rPr>
+            </w:pPr>
+          </w:p>
+        </w:tc>
+        <w:tc>
+          <w:tcPr>
+            <w:tcW w:w="1030" w:type="dxa"/>
+          </w:tcPr>
+          <w:p>
+            <w:pPr>
+              <w:jc w:val="center"/>
+              <w:rPr>
+                <w:szCs w:val="32"/>
+              </w:rPr>
+            </w:pPr>
+          </w:p>
+        </w:tc>
+        <w:tc>
+          <w:tcPr>
+            <w:tcW w:w="918" w:type="dxa"/>
           </w:tcPr>
           <w:p>
             <w:pPr>
@@ -3361,11 +4170,43 @@
             </w:r>
           </w:p>
         </w:tc>
-      </w:tr>
-      <w:tr>
-        <w:tc>
-          <w:tcPr>
-            <w:tcW w:w="1448" w:type="dxa"/>
+        <w:tc>
+          <w:tcPr>
+            <w:tcW w:w="1013" w:type="dxa"/>
+          </w:tcPr>
+          <w:p>
+            <w:pPr>
+              <w:jc w:val="center"/>
+              <w:rPr>
+                <w:szCs w:val="32"/>
+              </w:rPr>
+            </w:pPr>
+          </w:p>
+        </w:tc>
+        <w:tc>
+          <w:tcPr>
+            <w:tcW w:w="1194" w:type="dxa"/>
+          </w:tcPr>
+          <w:p>
+            <w:pPr>
+              <w:jc w:val="center"/>
+              <w:rPr>
+                <w:szCs w:val="32"/>
+              </w:rPr>
+            </w:pPr>
+            <w:r>
+              <w:rPr>
+                <w:szCs w:val="32"/>
+              </w:rPr>
+              <w:t>R</w:t>
+            </w:r>
+          </w:p>
+        </w:tc>
+      </w:tr>
+      <w:tr>
+        <w:tc>
+          <w:tcPr>
+            <w:tcW w:w="1194" w:type="dxa"/>
           </w:tcPr>
           <w:p>
             <w:pPr>
@@ -3383,85 +4224,85 @@
         </w:tc>
         <w:tc>
           <w:tcPr>
-            <w:tcW w:w="1449" w:type="dxa"/>
-          </w:tcPr>
-          <w:p>
-            <w:pPr>
-              <w:jc w:val="center"/>
-              <w:rPr>
-                <w:szCs w:val="32"/>
-              </w:rPr>
-            </w:pPr>
-          </w:p>
-        </w:tc>
-        <w:tc>
-          <w:tcPr>
-            <w:tcW w:w="1449" w:type="dxa"/>
-          </w:tcPr>
-          <w:p>
-            <w:pPr>
-              <w:jc w:val="center"/>
-              <w:rPr>
-                <w:szCs w:val="32"/>
-              </w:rPr>
-            </w:pPr>
-          </w:p>
-        </w:tc>
-        <w:tc>
-          <w:tcPr>
-            <w:tcW w:w="1219" w:type="dxa"/>
-          </w:tcPr>
-          <w:p>
-            <w:pPr>
-              <w:jc w:val="center"/>
-              <w:rPr>
-                <w:szCs w:val="32"/>
-              </w:rPr>
-            </w:pPr>
-          </w:p>
-        </w:tc>
-        <w:tc>
-          <w:tcPr>
-            <w:tcW w:w="1241" w:type="dxa"/>
-          </w:tcPr>
-          <w:p>
-            <w:pPr>
-              <w:jc w:val="center"/>
-              <w:rPr>
-                <w:szCs w:val="32"/>
-              </w:rPr>
-            </w:pPr>
-          </w:p>
-        </w:tc>
-        <w:tc>
-          <w:tcPr>
-            <w:tcW w:w="1449" w:type="dxa"/>
-          </w:tcPr>
-          <w:p>
-            <w:pPr>
-              <w:jc w:val="center"/>
-              <w:rPr>
-                <w:szCs w:val="32"/>
-              </w:rPr>
-            </w:pPr>
-          </w:p>
-        </w:tc>
-        <w:tc>
-          <w:tcPr>
-            <w:tcW w:w="221" w:type="dxa"/>
-          </w:tcPr>
-          <w:p>
-            <w:pPr>
-              <w:jc w:val="center"/>
-              <w:rPr>
-                <w:szCs w:val="32"/>
-              </w:rPr>
-            </w:pPr>
-          </w:p>
-        </w:tc>
-        <w:tc>
-          <w:tcPr>
-            <w:tcW w:w="1100" w:type="dxa"/>
+            <w:tcW w:w="1194" w:type="dxa"/>
+          </w:tcPr>
+          <w:p>
+            <w:pPr>
+              <w:jc w:val="center"/>
+              <w:rPr>
+                <w:szCs w:val="32"/>
+              </w:rPr>
+            </w:pPr>
+          </w:p>
+        </w:tc>
+        <w:tc>
+          <w:tcPr>
+            <w:tcW w:w="1194" w:type="dxa"/>
+          </w:tcPr>
+          <w:p>
+            <w:pPr>
+              <w:jc w:val="center"/>
+              <w:rPr>
+                <w:szCs w:val="32"/>
+              </w:rPr>
+            </w:pPr>
+          </w:p>
+        </w:tc>
+        <w:tc>
+          <w:tcPr>
+            <w:tcW w:w="1013" w:type="dxa"/>
+          </w:tcPr>
+          <w:p>
+            <w:pPr>
+              <w:jc w:val="center"/>
+              <w:rPr>
+                <w:szCs w:val="32"/>
+              </w:rPr>
+            </w:pPr>
+          </w:p>
+        </w:tc>
+        <w:tc>
+          <w:tcPr>
+            <w:tcW w:w="1030" w:type="dxa"/>
+          </w:tcPr>
+          <w:p>
+            <w:pPr>
+              <w:jc w:val="center"/>
+              <w:rPr>
+                <w:szCs w:val="32"/>
+              </w:rPr>
+            </w:pPr>
+          </w:p>
+        </w:tc>
+        <w:tc>
+          <w:tcPr>
+            <w:tcW w:w="1194" w:type="dxa"/>
+          </w:tcPr>
+          <w:p>
+            <w:pPr>
+              <w:jc w:val="center"/>
+              <w:rPr>
+                <w:szCs w:val="32"/>
+              </w:rPr>
+            </w:pPr>
+          </w:p>
+        </w:tc>
+        <w:tc>
+          <w:tcPr>
+            <w:tcW w:w="1030" w:type="dxa"/>
+          </w:tcPr>
+          <w:p>
+            <w:pPr>
+              <w:jc w:val="center"/>
+              <w:rPr>
+                <w:szCs w:val="32"/>
+              </w:rPr>
+            </w:pPr>
+          </w:p>
+        </w:tc>
+        <w:tc>
+          <w:tcPr>
+            <w:tcW w:w="918" w:type="dxa"/>
           </w:tcPr>
           <w:p>
             <w:pPr>
@@ -3478,11 +4319,43 @@
             </w:r>
           </w:p>
         </w:tc>
-      </w:tr>
-      <w:tr>
-        <w:tc>
-          <w:tcPr>
-            <w:tcW w:w="1448" w:type="dxa"/>
+        <w:tc>
+          <w:tcPr>
+            <w:tcW w:w="1013" w:type="dxa"/>
+          </w:tcPr>
+          <w:p>
+            <w:pPr>
+              <w:jc w:val="center"/>
+              <w:rPr>
+                <w:szCs w:val="32"/>
+              </w:rPr>
+            </w:pPr>
+            <w:r>
+              <w:rPr>
+                <w:szCs w:val="32"/>
+              </w:rPr>
+              <w:t>D</w:t>
+            </w:r>
+          </w:p>
+        </w:tc>
+        <w:tc>
+          <w:tcPr>
+            <w:tcW w:w="1194" w:type="dxa"/>
+          </w:tcPr>
+          <w:p>
+            <w:pPr>
+              <w:jc w:val="center"/>
+              <w:rPr>
+                <w:szCs w:val="32"/>
+              </w:rPr>
+            </w:pPr>
+          </w:p>
+        </w:tc>
+      </w:tr>
+      <w:tr>
+        <w:tc>
+          <w:tcPr>
+            <w:tcW w:w="1194" w:type="dxa"/>
           </w:tcPr>
           <w:p>
             <w:pPr>
@@ -3500,33 +4373,33 @@
         </w:tc>
         <w:tc>
           <w:tcPr>
-            <w:tcW w:w="1449" w:type="dxa"/>
-          </w:tcPr>
-          <w:p>
-            <w:pPr>
-              <w:jc w:val="center"/>
-              <w:rPr>
-                <w:szCs w:val="32"/>
-              </w:rPr>
-            </w:pPr>
-          </w:p>
-        </w:tc>
-        <w:tc>
-          <w:tcPr>
-            <w:tcW w:w="1449" w:type="dxa"/>
-          </w:tcPr>
-          <w:p>
-            <w:pPr>
-              <w:jc w:val="center"/>
-              <w:rPr>
-                <w:szCs w:val="32"/>
-              </w:rPr>
-            </w:pPr>
-          </w:p>
-        </w:tc>
-        <w:tc>
-          <w:tcPr>
-            <w:tcW w:w="1219" w:type="dxa"/>
+            <w:tcW w:w="1194" w:type="dxa"/>
+          </w:tcPr>
+          <w:p>
+            <w:pPr>
+              <w:jc w:val="center"/>
+              <w:rPr>
+                <w:szCs w:val="32"/>
+              </w:rPr>
+            </w:pPr>
+          </w:p>
+        </w:tc>
+        <w:tc>
+          <w:tcPr>
+            <w:tcW w:w="1194" w:type="dxa"/>
+          </w:tcPr>
+          <w:p>
+            <w:pPr>
+              <w:jc w:val="center"/>
+              <w:rPr>
+                <w:szCs w:val="32"/>
+              </w:rPr>
+            </w:pPr>
+          </w:p>
+        </w:tc>
+        <w:tc>
+          <w:tcPr>
+            <w:tcW w:w="1013" w:type="dxa"/>
           </w:tcPr>
           <w:p>
             <w:pPr>
@@ -3545,20 +4418,20 @@
         </w:tc>
         <w:tc>
           <w:tcPr>
-            <w:tcW w:w="1241" w:type="dxa"/>
-          </w:tcPr>
-          <w:p>
-            <w:pPr>
-              <w:jc w:val="center"/>
-              <w:rPr>
-                <w:szCs w:val="32"/>
-              </w:rPr>
-            </w:pPr>
-          </w:p>
-        </w:tc>
-        <w:tc>
-          <w:tcPr>
-            <w:tcW w:w="1449" w:type="dxa"/>
+            <w:tcW w:w="1030" w:type="dxa"/>
+          </w:tcPr>
+          <w:p>
+            <w:pPr>
+              <w:jc w:val="center"/>
+              <w:rPr>
+                <w:szCs w:val="32"/>
+              </w:rPr>
+            </w:pPr>
+          </w:p>
+        </w:tc>
+        <w:tc>
+          <w:tcPr>
+            <w:tcW w:w="1194" w:type="dxa"/>
           </w:tcPr>
           <w:p>
             <w:pPr>
@@ -3577,7 +4450,7 @@
         </w:tc>
         <w:tc>
           <w:tcPr>
-            <w:tcW w:w="221" w:type="dxa"/>
+            <w:tcW w:w="1030" w:type="dxa"/>
           </w:tcPr>
           <w:p>
             <w:pPr>
@@ -3596,22 +4469,54 @@
         </w:tc>
         <w:tc>
           <w:tcPr>
-            <w:tcW w:w="1100" w:type="dxa"/>
-          </w:tcPr>
-          <w:p>
-            <w:pPr>
-              <w:jc w:val="center"/>
-              <w:rPr>
-                <w:szCs w:val="32"/>
-              </w:rPr>
-            </w:pPr>
-          </w:p>
-        </w:tc>
-      </w:tr>
-      <w:tr>
-        <w:tc>
-          <w:tcPr>
-            <w:tcW w:w="1448" w:type="dxa"/>
+            <w:tcW w:w="918" w:type="dxa"/>
+          </w:tcPr>
+          <w:p>
+            <w:pPr>
+              <w:jc w:val="center"/>
+              <w:rPr>
+                <w:szCs w:val="32"/>
+              </w:rPr>
+            </w:pPr>
+          </w:p>
+        </w:tc>
+        <w:tc>
+          <w:tcPr>
+            <w:tcW w:w="1013" w:type="dxa"/>
+          </w:tcPr>
+          <w:p>
+            <w:pPr>
+              <w:jc w:val="center"/>
+              <w:rPr>
+                <w:szCs w:val="32"/>
+              </w:rPr>
+            </w:pPr>
+            <w:r>
+              <w:rPr>
+                <w:szCs w:val="32"/>
+              </w:rPr>
+              <w:t>D</w:t>
+            </w:r>
+          </w:p>
+        </w:tc>
+        <w:tc>
+          <w:tcPr>
+            <w:tcW w:w="1194" w:type="dxa"/>
+          </w:tcPr>
+          <w:p>
+            <w:pPr>
+              <w:jc w:val="center"/>
+              <w:rPr>
+                <w:szCs w:val="32"/>
+              </w:rPr>
+            </w:pPr>
+          </w:p>
+        </w:tc>
+      </w:tr>
+      <w:tr>
+        <w:tc>
+          <w:tcPr>
+            <w:tcW w:w="1194" w:type="dxa"/>
           </w:tcPr>
           <w:p>
             <w:pPr>
@@ -3629,33 +4534,33 @@
         </w:tc>
         <w:tc>
           <w:tcPr>
-            <w:tcW w:w="1449" w:type="dxa"/>
-          </w:tcPr>
-          <w:p>
-            <w:pPr>
-              <w:jc w:val="center"/>
-              <w:rPr>
-                <w:szCs w:val="32"/>
-              </w:rPr>
-            </w:pPr>
-          </w:p>
-        </w:tc>
-        <w:tc>
-          <w:tcPr>
-            <w:tcW w:w="1449" w:type="dxa"/>
-          </w:tcPr>
-          <w:p>
-            <w:pPr>
-              <w:jc w:val="center"/>
-              <w:rPr>
-                <w:szCs w:val="32"/>
-              </w:rPr>
-            </w:pPr>
-          </w:p>
-        </w:tc>
-        <w:tc>
-          <w:tcPr>
-            <w:tcW w:w="1219" w:type="dxa"/>
+            <w:tcW w:w="1194" w:type="dxa"/>
+          </w:tcPr>
+          <w:p>
+            <w:pPr>
+              <w:jc w:val="center"/>
+              <w:rPr>
+                <w:szCs w:val="32"/>
+              </w:rPr>
+            </w:pPr>
+          </w:p>
+        </w:tc>
+        <w:tc>
+          <w:tcPr>
+            <w:tcW w:w="1194" w:type="dxa"/>
+          </w:tcPr>
+          <w:p>
+            <w:pPr>
+              <w:jc w:val="center"/>
+              <w:rPr>
+                <w:szCs w:val="32"/>
+              </w:rPr>
+            </w:pPr>
+          </w:p>
+        </w:tc>
+        <w:tc>
+          <w:tcPr>
+            <w:tcW w:w="1013" w:type="dxa"/>
           </w:tcPr>
           <w:p>
             <w:pPr>
@@ -3674,7 +4579,7 @@
         </w:tc>
         <w:tc>
           <w:tcPr>
-            <w:tcW w:w="1241" w:type="dxa"/>
+            <w:tcW w:w="1030" w:type="dxa"/>
           </w:tcPr>
           <w:p>
             <w:pPr>
@@ -3693,20 +4598,20 @@
         </w:tc>
         <w:tc>
           <w:tcPr>
-            <w:tcW w:w="1449" w:type="dxa"/>
-          </w:tcPr>
-          <w:p>
-            <w:pPr>
-              <w:jc w:val="center"/>
-              <w:rPr>
-                <w:szCs w:val="32"/>
-              </w:rPr>
-            </w:pPr>
-          </w:p>
-        </w:tc>
-        <w:tc>
-          <w:tcPr>
-            <w:tcW w:w="221" w:type="dxa"/>
+            <w:tcW w:w="1194" w:type="dxa"/>
+          </w:tcPr>
+          <w:p>
+            <w:pPr>
+              <w:jc w:val="center"/>
+              <w:rPr>
+                <w:szCs w:val="32"/>
+              </w:rPr>
+            </w:pPr>
+          </w:p>
+        </w:tc>
+        <w:tc>
+          <w:tcPr>
+            <w:tcW w:w="1030" w:type="dxa"/>
           </w:tcPr>
           <w:p>
             <w:pPr>
@@ -3725,22 +4630,54 @@
         </w:tc>
         <w:tc>
           <w:tcPr>
-            <w:tcW w:w="1100" w:type="dxa"/>
-          </w:tcPr>
-          <w:p>
-            <w:pPr>
-              <w:jc w:val="center"/>
-              <w:rPr>
-                <w:szCs w:val="32"/>
-              </w:rPr>
-            </w:pPr>
-          </w:p>
-        </w:tc>
-      </w:tr>
-      <w:tr>
-        <w:tc>
-          <w:tcPr>
-            <w:tcW w:w="1448" w:type="dxa"/>
+            <w:tcW w:w="918" w:type="dxa"/>
+          </w:tcPr>
+          <w:p>
+            <w:pPr>
+              <w:jc w:val="center"/>
+              <w:rPr>
+                <w:szCs w:val="32"/>
+              </w:rPr>
+            </w:pPr>
+          </w:p>
+        </w:tc>
+        <w:tc>
+          <w:tcPr>
+            <w:tcW w:w="1013" w:type="dxa"/>
+          </w:tcPr>
+          <w:p>
+            <w:pPr>
+              <w:jc w:val="center"/>
+              <w:rPr>
+                <w:szCs w:val="32"/>
+              </w:rPr>
+            </w:pPr>
+            <w:r>
+              <w:rPr>
+                <w:szCs w:val="32"/>
+              </w:rPr>
+              <w:t>D</w:t>
+            </w:r>
+          </w:p>
+        </w:tc>
+        <w:tc>
+          <w:tcPr>
+            <w:tcW w:w="1194" w:type="dxa"/>
+          </w:tcPr>
+          <w:p>
+            <w:pPr>
+              <w:jc w:val="center"/>
+              <w:rPr>
+                <w:szCs w:val="32"/>
+              </w:rPr>
+            </w:pPr>
+          </w:p>
+        </w:tc>
+      </w:tr>
+      <w:tr>
+        <w:tc>
+          <w:tcPr>
+            <w:tcW w:w="1194" w:type="dxa"/>
           </w:tcPr>
           <w:p>
             <w:pPr>
@@ -3758,33 +4695,33 @@
         </w:tc>
         <w:tc>
           <w:tcPr>
-            <w:tcW w:w="1449" w:type="dxa"/>
-          </w:tcPr>
-          <w:p>
-            <w:pPr>
-              <w:jc w:val="center"/>
-              <w:rPr>
-                <w:szCs w:val="32"/>
-              </w:rPr>
-            </w:pPr>
-          </w:p>
-        </w:tc>
-        <w:tc>
-          <w:tcPr>
-            <w:tcW w:w="1449" w:type="dxa"/>
-          </w:tcPr>
-          <w:p>
-            <w:pPr>
-              <w:jc w:val="center"/>
-              <w:rPr>
-                <w:szCs w:val="32"/>
-              </w:rPr>
-            </w:pPr>
-          </w:p>
-        </w:tc>
-        <w:tc>
-          <w:tcPr>
-            <w:tcW w:w="1219" w:type="dxa"/>
+            <w:tcW w:w="1194" w:type="dxa"/>
+          </w:tcPr>
+          <w:p>
+            <w:pPr>
+              <w:jc w:val="center"/>
+              <w:rPr>
+                <w:szCs w:val="32"/>
+              </w:rPr>
+            </w:pPr>
+          </w:p>
+        </w:tc>
+        <w:tc>
+          <w:tcPr>
+            <w:tcW w:w="1194" w:type="dxa"/>
+          </w:tcPr>
+          <w:p>
+            <w:pPr>
+              <w:jc w:val="center"/>
+              <w:rPr>
+                <w:szCs w:val="32"/>
+              </w:rPr>
+            </w:pPr>
+          </w:p>
+        </w:tc>
+        <w:tc>
+          <w:tcPr>
+            <w:tcW w:w="1013" w:type="dxa"/>
           </w:tcPr>
           <w:p>
             <w:pPr>
@@ -3803,7 +4740,7 @@
         </w:tc>
         <w:tc>
           <w:tcPr>
-            <w:tcW w:w="1241" w:type="dxa"/>
+            <w:tcW w:w="1030" w:type="dxa"/>
           </w:tcPr>
           <w:p>
             <w:pPr>
@@ -3822,7 +4759,7 @@
         </w:tc>
         <w:tc>
           <w:tcPr>
-            <w:tcW w:w="1449" w:type="dxa"/>
+            <w:tcW w:w="1194" w:type="dxa"/>
           </w:tcPr>
           <w:p>
             <w:pPr>
@@ -3841,35 +4778,67 @@
         </w:tc>
         <w:tc>
           <w:tcPr>
-            <w:tcW w:w="221" w:type="dxa"/>
-          </w:tcPr>
-          <w:p>
-            <w:pPr>
-              <w:jc w:val="center"/>
-              <w:rPr>
-                <w:szCs w:val="32"/>
-              </w:rPr>
-            </w:pPr>
-          </w:p>
-        </w:tc>
-        <w:tc>
-          <w:tcPr>
-            <w:tcW w:w="1100" w:type="dxa"/>
-          </w:tcPr>
-          <w:p>
-            <w:pPr>
-              <w:jc w:val="center"/>
-              <w:rPr>
-                <w:szCs w:val="32"/>
-              </w:rPr>
-            </w:pPr>
-          </w:p>
-        </w:tc>
-      </w:tr>
-      <w:tr>
-        <w:tc>
-          <w:tcPr>
-            <w:tcW w:w="1448" w:type="dxa"/>
+            <w:tcW w:w="1030" w:type="dxa"/>
+          </w:tcPr>
+          <w:p>
+            <w:pPr>
+              <w:jc w:val="center"/>
+              <w:rPr>
+                <w:szCs w:val="32"/>
+              </w:rPr>
+            </w:pPr>
+          </w:p>
+        </w:tc>
+        <w:tc>
+          <w:tcPr>
+            <w:tcW w:w="918" w:type="dxa"/>
+          </w:tcPr>
+          <w:p>
+            <w:pPr>
+              <w:jc w:val="center"/>
+              <w:rPr>
+                <w:szCs w:val="32"/>
+              </w:rPr>
+            </w:pPr>
+          </w:p>
+        </w:tc>
+        <w:tc>
+          <w:tcPr>
+            <w:tcW w:w="1013" w:type="dxa"/>
+          </w:tcPr>
+          <w:p>
+            <w:pPr>
+              <w:jc w:val="center"/>
+              <w:rPr>
+                <w:szCs w:val="32"/>
+              </w:rPr>
+            </w:pPr>
+            <w:r>
+              <w:rPr>
+                <w:szCs w:val="32"/>
+              </w:rPr>
+              <w:t>D</w:t>
+            </w:r>
+          </w:p>
+        </w:tc>
+        <w:tc>
+          <w:tcPr>
+            <w:tcW w:w="1194" w:type="dxa"/>
+          </w:tcPr>
+          <w:p>
+            <w:pPr>
+              <w:jc w:val="center"/>
+              <w:rPr>
+                <w:szCs w:val="32"/>
+              </w:rPr>
+            </w:pPr>
+          </w:p>
+        </w:tc>
+      </w:tr>
+      <w:tr>
+        <w:tc>
+          <w:tcPr>
+            <w:tcW w:w="1194" w:type="dxa"/>
           </w:tcPr>
           <w:p>
             <w:pPr>
@@ -3887,7 +4856,7 @@
         </w:tc>
         <w:tc>
           <w:tcPr>
-            <w:tcW w:w="1449" w:type="dxa"/>
+            <w:tcW w:w="1194" w:type="dxa"/>
           </w:tcPr>
           <w:p>
             <w:pPr>
@@ -3906,7 +4875,7 @@
         </w:tc>
         <w:tc>
           <w:tcPr>
-            <w:tcW w:w="1449" w:type="dxa"/>
+            <w:tcW w:w="1194" w:type="dxa"/>
           </w:tcPr>
           <w:p>
             <w:pPr>
@@ -3925,7 +4894,7 @@
         </w:tc>
         <w:tc>
           <w:tcPr>
-            <w:tcW w:w="1219" w:type="dxa"/>
+            <w:tcW w:w="1013" w:type="dxa"/>
           </w:tcPr>
           <w:p>
             <w:pPr>
@@ -3944,46 +4913,364 @@
         </w:tc>
         <w:tc>
           <w:tcPr>
-            <w:tcW w:w="1241" w:type="dxa"/>
-          </w:tcPr>
-          <w:p>
-            <w:pPr>
-              <w:jc w:val="center"/>
-              <w:rPr>
-                <w:szCs w:val="32"/>
-              </w:rPr>
-            </w:pPr>
-          </w:p>
-        </w:tc>
-        <w:tc>
-          <w:tcPr>
-            <w:tcW w:w="1449" w:type="dxa"/>
-          </w:tcPr>
-          <w:p>
-            <w:pPr>
-              <w:jc w:val="center"/>
-              <w:rPr>
-                <w:szCs w:val="32"/>
-              </w:rPr>
-            </w:pPr>
-          </w:p>
-        </w:tc>
-        <w:tc>
-          <w:tcPr>
-            <w:tcW w:w="221" w:type="dxa"/>
-          </w:tcPr>
-          <w:p>
-            <w:pPr>
-              <w:jc w:val="center"/>
-              <w:rPr>
-                <w:szCs w:val="32"/>
-              </w:rPr>
-            </w:pPr>
-          </w:p>
-        </w:tc>
-        <w:tc>
-          <w:tcPr>
-            <w:tcW w:w="1100" w:type="dxa"/>
+            <w:tcW w:w="1030" w:type="dxa"/>
+          </w:tcPr>
+          <w:p>
+            <w:pPr>
+              <w:jc w:val="center"/>
+              <w:rPr>
+                <w:szCs w:val="32"/>
+              </w:rPr>
+            </w:pPr>
+          </w:p>
+        </w:tc>
+        <w:tc>
+          <w:tcPr>
+            <w:tcW w:w="1194" w:type="dxa"/>
+          </w:tcPr>
+          <w:p>
+            <w:pPr>
+              <w:jc w:val="center"/>
+              <w:rPr>
+                <w:szCs w:val="32"/>
+              </w:rPr>
+            </w:pPr>
+          </w:p>
+        </w:tc>
+        <w:tc>
+          <w:tcPr>
+            <w:tcW w:w="1030" w:type="dxa"/>
+          </w:tcPr>
+          <w:p>
+            <w:pPr>
+              <w:jc w:val="center"/>
+              <w:rPr>
+                <w:szCs w:val="32"/>
+              </w:rPr>
+            </w:pPr>
+          </w:p>
+        </w:tc>
+        <w:tc>
+          <w:tcPr>
+            <w:tcW w:w="918" w:type="dxa"/>
+          </w:tcPr>
+          <w:p>
+            <w:pPr>
+              <w:jc w:val="center"/>
+              <w:rPr>
+                <w:szCs w:val="32"/>
+              </w:rPr>
+            </w:pPr>
+          </w:p>
+        </w:tc>
+        <w:tc>
+          <w:tcPr>
+            <w:tcW w:w="1013" w:type="dxa"/>
+          </w:tcPr>
+          <w:p>
+            <w:pPr>
+              <w:jc w:val="center"/>
+              <w:rPr>
+                <w:szCs w:val="32"/>
+              </w:rPr>
+            </w:pPr>
+          </w:p>
+        </w:tc>
+        <w:tc>
+          <w:tcPr>
+            <w:tcW w:w="1194" w:type="dxa"/>
+          </w:tcPr>
+          <w:p>
+            <w:pPr>
+              <w:jc w:val="center"/>
+              <w:rPr>
+                <w:szCs w:val="32"/>
+              </w:rPr>
+            </w:pPr>
+          </w:p>
+        </w:tc>
+      </w:tr>
+      <w:tr>
+        <w:tc>
+          <w:tcPr>
+            <w:tcW w:w="1194" w:type="dxa"/>
+          </w:tcPr>
+          <w:p>
+            <w:pPr>
+              <w:rPr>
+                <w:szCs w:val="32"/>
+              </w:rPr>
+            </w:pPr>
+            <w:r>
+              <w:rPr>
+                <w:szCs w:val="32"/>
+              </w:rPr>
+              <w:t>Cadastro de aluguel</w:t>
+            </w:r>
+          </w:p>
+        </w:tc>
+        <w:tc>
+          <w:tcPr>
+            <w:tcW w:w="1194" w:type="dxa"/>
+          </w:tcPr>
+          <w:p>
+            <w:pPr>
+              <w:jc w:val="center"/>
+              <w:rPr>
+                <w:szCs w:val="32"/>
+              </w:rPr>
+            </w:pPr>
+          </w:p>
+        </w:tc>
+        <w:tc>
+          <w:tcPr>
+            <w:tcW w:w="1194" w:type="dxa"/>
+          </w:tcPr>
+          <w:p>
+            <w:pPr>
+              <w:jc w:val="center"/>
+              <w:rPr>
+                <w:szCs w:val="32"/>
+              </w:rPr>
+            </w:pPr>
+          </w:p>
+        </w:tc>
+        <w:tc>
+          <w:tcPr>
+            <w:tcW w:w="1013" w:type="dxa"/>
+          </w:tcPr>
+          <w:p>
+            <w:pPr>
+              <w:jc w:val="center"/>
+              <w:rPr>
+                <w:szCs w:val="32"/>
+              </w:rPr>
+            </w:pPr>
+          </w:p>
+        </w:tc>
+        <w:tc>
+          <w:tcPr>
+            <w:tcW w:w="1030" w:type="dxa"/>
+          </w:tcPr>
+          <w:p>
+            <w:pPr>
+              <w:jc w:val="center"/>
+              <w:rPr>
+                <w:szCs w:val="32"/>
+              </w:rPr>
+            </w:pPr>
+          </w:p>
+        </w:tc>
+        <w:tc>
+          <w:tcPr>
+            <w:tcW w:w="1194" w:type="dxa"/>
+          </w:tcPr>
+          <w:p>
+            <w:pPr>
+              <w:jc w:val="center"/>
+              <w:rPr>
+                <w:szCs w:val="32"/>
+              </w:rPr>
+            </w:pPr>
+          </w:p>
+        </w:tc>
+        <w:tc>
+          <w:tcPr>
+            <w:tcW w:w="1030" w:type="dxa"/>
+          </w:tcPr>
+          <w:p>
+            <w:pPr>
+              <w:jc w:val="center"/>
+              <w:rPr>
+                <w:szCs w:val="32"/>
+              </w:rPr>
+            </w:pPr>
+          </w:p>
+        </w:tc>
+        <w:tc>
+          <w:tcPr>
+            <w:tcW w:w="918" w:type="dxa"/>
+          </w:tcPr>
+          <w:p>
+            <w:pPr>
+              <w:jc w:val="center"/>
+              <w:rPr>
+                <w:szCs w:val="32"/>
+              </w:rPr>
+            </w:pPr>
+            <w:r>
+              <w:rPr>
+                <w:szCs w:val="32"/>
+              </w:rPr>
+              <w:t>D</w:t>
+            </w:r>
+          </w:p>
+        </w:tc>
+        <w:tc>
+          <w:tcPr>
+            <w:tcW w:w="1013" w:type="dxa"/>
+          </w:tcPr>
+          <w:p>
+            <w:pPr>
+              <w:jc w:val="center"/>
+              <w:rPr>
+                <w:szCs w:val="32"/>
+              </w:rPr>
+            </w:pPr>
+          </w:p>
+        </w:tc>
+        <w:tc>
+          <w:tcPr>
+            <w:tcW w:w="1194" w:type="dxa"/>
+          </w:tcPr>
+          <w:p>
+            <w:pPr>
+              <w:jc w:val="center"/>
+              <w:rPr>
+                <w:szCs w:val="32"/>
+              </w:rPr>
+            </w:pPr>
+          </w:p>
+        </w:tc>
+      </w:tr>
+      <w:tr>
+        <w:tc>
+          <w:tcPr>
+            <w:tcW w:w="1194" w:type="dxa"/>
+          </w:tcPr>
+          <w:p>
+            <w:pPr>
+              <w:rPr>
+                <w:szCs w:val="32"/>
+              </w:rPr>
+            </w:pPr>
+            <w:r>
+              <w:rPr>
+                <w:szCs w:val="32"/>
+              </w:rPr>
+              <w:t>Listar moradores</w:t>
+            </w:r>
+          </w:p>
+        </w:tc>
+        <w:tc>
+          <w:tcPr>
+            <w:tcW w:w="1194" w:type="dxa"/>
+          </w:tcPr>
+          <w:p>
+            <w:pPr>
+              <w:jc w:val="center"/>
+              <w:rPr>
+                <w:szCs w:val="32"/>
+              </w:rPr>
+            </w:pPr>
+            <w:r>
+              <w:rPr>
+                <w:szCs w:val="32"/>
+              </w:rPr>
+              <w:t>D</w:t>
+            </w:r>
+          </w:p>
+        </w:tc>
+        <w:tc>
+          <w:tcPr>
+            <w:tcW w:w="1194" w:type="dxa"/>
+          </w:tcPr>
+          <w:p>
+            <w:pPr>
+              <w:jc w:val="center"/>
+              <w:rPr>
+                <w:szCs w:val="32"/>
+              </w:rPr>
+            </w:pPr>
+            <w:r>
+              <w:rPr>
+                <w:szCs w:val="32"/>
+              </w:rPr>
+              <w:t>R</w:t>
+            </w:r>
+          </w:p>
+        </w:tc>
+        <w:tc>
+          <w:tcPr>
+            <w:tcW w:w="1013" w:type="dxa"/>
+          </w:tcPr>
+          <w:p>
+            <w:pPr>
+              <w:jc w:val="center"/>
+              <w:rPr>
+                <w:szCs w:val="32"/>
+              </w:rPr>
+            </w:pPr>
+          </w:p>
+        </w:tc>
+        <w:tc>
+          <w:tcPr>
+            <w:tcW w:w="1030" w:type="dxa"/>
+          </w:tcPr>
+          <w:p>
+            <w:pPr>
+              <w:jc w:val="center"/>
+              <w:rPr>
+                <w:szCs w:val="32"/>
+              </w:rPr>
+            </w:pPr>
+          </w:p>
+        </w:tc>
+        <w:tc>
+          <w:tcPr>
+            <w:tcW w:w="1194" w:type="dxa"/>
+          </w:tcPr>
+          <w:p>
+            <w:pPr>
+              <w:jc w:val="center"/>
+              <w:rPr>
+                <w:szCs w:val="32"/>
+              </w:rPr>
+            </w:pPr>
+          </w:p>
+        </w:tc>
+        <w:tc>
+          <w:tcPr>
+            <w:tcW w:w="1030" w:type="dxa"/>
+          </w:tcPr>
+          <w:p>
+            <w:pPr>
+              <w:jc w:val="center"/>
+              <w:rPr>
+                <w:szCs w:val="32"/>
+              </w:rPr>
+            </w:pPr>
+          </w:p>
+        </w:tc>
+        <w:tc>
+          <w:tcPr>
+            <w:tcW w:w="918" w:type="dxa"/>
+          </w:tcPr>
+          <w:p>
+            <w:pPr>
+              <w:jc w:val="center"/>
+              <w:rPr>
+                <w:szCs w:val="32"/>
+              </w:rPr>
+            </w:pPr>
+          </w:p>
+        </w:tc>
+        <w:tc>
+          <w:tcPr>
+            <w:tcW w:w="1013" w:type="dxa"/>
+          </w:tcPr>
+          <w:p>
+            <w:pPr>
+              <w:jc w:val="center"/>
+              <w:rPr>
+                <w:szCs w:val="32"/>
+              </w:rPr>
+            </w:pPr>
+          </w:p>
+        </w:tc>
+        <w:tc>
+          <w:tcPr>
+            <w:tcW w:w="1194" w:type="dxa"/>
           </w:tcPr>
           <w:p>
             <w:pPr>
@@ -3996,6 +5283,14 @@
         </w:tc>
       </w:tr>
     </w:tbl>
+    <w:p>
+      <w:pPr>
+        <w:rPr>
+          <w:sz w:val="36"/>
+          <w:szCs w:val="36"/>
+        </w:rPr>
+      </w:pPr>
+    </w:p>
     <w:p>
       <w:pPr>
         <w:rPr>
@@ -4791,7 +6086,7 @@
 </file>
 
 <file path=customXml/itemProps1.xml><?xml version="1.0" encoding="utf-8"?>
-<ds:datastoreItem xmlns:ds="http://schemas.openxmlformats.org/officeDocument/2006/customXml" ds:itemID="{CFA9935F-A53B-4B4F-BB55-4B7B95037B71}">
+<ds:datastoreItem xmlns:ds="http://schemas.openxmlformats.org/officeDocument/2006/customXml" ds:itemID="{0DFB3042-B987-4EC7-B450-F4F6DEDDC7E1}">
   <ds:schemaRefs>
     <ds:schemaRef ds:uri="http://schemas.openxmlformats.org/officeDocument/2006/bibliography"/>
   </ds:schemaRefs>

</xml_diff>